<commit_message>
[PS-52] Preliminary implement Automatic Contract Generator
</commit_message>
<xml_diff>
--- a/real_estate_api/static/ugovor/ugovor_tmpl.docx
+++ b/real_estate_api/static/ugovor/ugovor_tmpl.docx
@@ -119,6 +119,153 @@
       <w:pPr>
         <w:jc w:val="both"/>
         <w:rPr>
+          <w:color w:val="000000"/>
+          <w:sz w:val="24"/>
+          <w:szCs w:val="24"/>
+          <w:lang w:val="sr-Latn-RS" w:eastAsia="sr-Latn-RS"/>
+        </w:rPr>
+      </w:pPr>
+      <w:r>
+        <w:rPr>
+          <w:color w:val="000000"/>
+          <w:sz w:val="24"/>
+          <w:szCs w:val="24"/>
+          <w:lang w:val="sr-Latn-RS" w:eastAsia="sr-Latn-RS"/>
+        </w:rPr>
+        <w:t>Zaključen dana</w:t>
+      </w:r>
+      <w:r>
+        <w:rPr>
+          <w:color w:val="000000"/>
+          <w:sz w:val="24"/>
+          <w:szCs w:val="24"/>
+          <w:lang w:val="sr-Latn-RS" w:eastAsia="sr-Latn-RS"/>
+        </w:rPr>
+        <w:t>:</w:t>
+      </w:r>
+      <w:r>
+        <w:rPr>
+          <w:color w:val="000000"/>
+          <w:sz w:val="24"/>
+          <w:szCs w:val="24"/>
+          <w:lang w:val="sr-Latn-RS" w:eastAsia="sr-Latn-RS"/>
+        </w:rPr>
+        <w:t xml:space="preserve"> </w:t>
+      </w:r>
+      <w:r>
+        <w:rPr>
+          <w:color w:val="464646"/>
+          <w:sz w:val="24"/>
+          <w:szCs w:val="24"/>
+          <w:u w:val="single"/>
+          <w:lang w:val="sr-Latn-RS" w:eastAsia="sr-Latn-RS"/>
+        </w:rPr>
+        <w:t xml:space="preserve">{{ </w:t>
+      </w:r>
+      <w:proofErr w:type="spellStart"/>
+      <w:r>
+        <w:rPr>
+          <w:color w:val="464646"/>
+          <w:sz w:val="24"/>
+          <w:szCs w:val="24"/>
+          <w:u w:val="single"/>
+          <w:lang w:val="sr-Latn-RS" w:eastAsia="sr-Latn-RS"/>
+        </w:rPr>
+        <w:t>datum_ugovora</w:t>
+      </w:r>
+      <w:proofErr w:type="spellEnd"/>
+      <w:r>
+        <w:rPr>
+          <w:color w:val="464646"/>
+          <w:sz w:val="24"/>
+          <w:szCs w:val="24"/>
+          <w:u w:val="single"/>
+          <w:lang w:val="sr-Latn-RS" w:eastAsia="sr-Latn-RS"/>
+        </w:rPr>
+        <w:t xml:space="preserve"> }}</w:t>
+      </w:r>
+      <w:r>
+        <w:rPr>
+          <w:color w:val="000000"/>
+          <w:sz w:val="24"/>
+          <w:szCs w:val="24"/>
+          <w:lang w:val="sr-Latn-RS" w:eastAsia="sr-Latn-RS"/>
+        </w:rPr>
+        <w:t xml:space="preserve"> godine </w:t>
+      </w:r>
+      <w:r>
+        <w:rPr>
+          <w:color w:val="000000"/>
+          <w:sz w:val="24"/>
+          <w:szCs w:val="24"/>
+          <w:lang w:val="sr-Latn-RS" w:eastAsia="sr-Latn-RS"/>
+        </w:rPr>
+        <w:t xml:space="preserve">br. Ugovora: </w:t>
+      </w:r>
+      <w:r>
+        <w:rPr>
+          <w:color w:val="000000"/>
+          <w:sz w:val="24"/>
+          <w:szCs w:val="24"/>
+          <w:u w:val="single"/>
+          <w:lang w:val="sr-Latn-RS" w:eastAsia="sr-Latn-RS"/>
+        </w:rPr>
+        <w:t xml:space="preserve">{{ </w:t>
+      </w:r>
+      <w:proofErr w:type="spellStart"/>
+      <w:r>
+        <w:rPr>
+          <w:color w:val="000000"/>
+          <w:sz w:val="24"/>
+          <w:szCs w:val="24"/>
+          <w:u w:val="single"/>
+          <w:lang w:val="sr-Latn-RS" w:eastAsia="sr-Latn-RS"/>
+        </w:rPr>
+        <w:t>broj_ugovora</w:t>
+      </w:r>
+      <w:proofErr w:type="spellEnd"/>
+      <w:r>
+        <w:rPr>
+          <w:color w:val="000000"/>
+          <w:sz w:val="24"/>
+          <w:szCs w:val="24"/>
+          <w:u w:val="single"/>
+          <w:lang w:val="sr-Latn-RS" w:eastAsia="sr-Latn-RS"/>
+        </w:rPr>
+        <w:t xml:space="preserve"> }}</w:t>
+      </w:r>
+      <w:r>
+        <w:rPr>
+          <w:color w:val="000000"/>
+          <w:sz w:val="24"/>
+          <w:szCs w:val="24"/>
+          <w:lang w:val="sr-Latn-RS" w:eastAsia="sr-Latn-RS"/>
+        </w:rPr>
+        <w:t>,</w:t>
+      </w:r>
+      <w:r>
+        <w:rPr>
+          <w:color w:val="000000"/>
+          <w:sz w:val="24"/>
+          <w:szCs w:val="24"/>
+          <w:lang w:val="sr-Latn-RS" w:eastAsia="sr-Latn-RS"/>
+        </w:rPr>
+        <w:t xml:space="preserve"> </w:t>
+      </w:r>
+      <w:r>
+        <w:rPr>
+          <w:color w:val="000000"/>
+          <w:sz w:val="24"/>
+          <w:szCs w:val="24"/>
+          <w:lang w:val="sr-Latn-RS" w:eastAsia="sr-Latn-RS"/>
+        </w:rPr>
+        <w:t>između:</w:t>
+      </w:r>
+    </w:p>
+    <w:p>
+      <w:pPr>
+        <w:jc w:val="both"/>
+        <w:rPr>
           <w:rFonts w:ascii="Verdana" w:hAnsi="Verdana"/>
           <w:color w:val="464646"/>
           <w:sz w:val="18"/>
@@ -126,142 +273,6 @@
           <w:lang w:val="sr-Latn-RS" w:eastAsia="sr-Latn-RS"/>
         </w:rPr>
       </w:pPr>
-      <w:r>
-        <w:rPr>
-          <w:color w:val="000000"/>
-          <w:sz w:val="24"/>
-          <w:szCs w:val="24"/>
-          <w:lang w:val="sr-Latn-RS" w:eastAsia="sr-Latn-RS"/>
-        </w:rPr>
-        <w:t>Zaključen dana</w:t>
-      </w:r>
-      <w:r>
-        <w:rPr>
-          <w:color w:val="000000"/>
-          <w:sz w:val="24"/>
-          <w:szCs w:val="24"/>
-          <w:lang w:val="sr-Latn-RS" w:eastAsia="sr-Latn-RS"/>
-        </w:rPr>
-        <w:t>:</w:t>
-      </w:r>
-      <w:r>
-        <w:rPr>
-          <w:color w:val="000000"/>
-          <w:sz w:val="24"/>
-          <w:szCs w:val="24"/>
-          <w:lang w:val="sr-Latn-RS" w:eastAsia="sr-Latn-RS"/>
-        </w:rPr>
-        <w:t xml:space="preserve"> </w:t>
-      </w:r>
-      <w:r>
-        <w:rPr>
-          <w:color w:val="464646"/>
-          <w:sz w:val="24"/>
-          <w:szCs w:val="24"/>
-          <w:u w:val="single"/>
-          <w:lang w:val="sr-Latn-RS" w:eastAsia="sr-Latn-RS"/>
-        </w:rPr>
-        <w:t xml:space="preserve">{{ </w:t>
-      </w:r>
-      <w:proofErr w:type="spellStart"/>
-      <w:r>
-        <w:rPr>
-          <w:color w:val="464646"/>
-          <w:sz w:val="24"/>
-          <w:szCs w:val="24"/>
-          <w:u w:val="single"/>
-          <w:lang w:val="sr-Latn-RS" w:eastAsia="sr-Latn-RS"/>
-        </w:rPr>
-        <w:t>datum_ugovora</w:t>
-      </w:r>
-      <w:proofErr w:type="spellEnd"/>
-      <w:r>
-        <w:rPr>
-          <w:color w:val="464646"/>
-          <w:sz w:val="24"/>
-          <w:szCs w:val="24"/>
-          <w:u w:val="single"/>
-          <w:lang w:val="sr-Latn-RS" w:eastAsia="sr-Latn-RS"/>
-        </w:rPr>
-        <w:t xml:space="preserve"> }}</w:t>
-      </w:r>
-      <w:r>
-        <w:rPr>
-          <w:color w:val="000000"/>
-          <w:sz w:val="24"/>
-          <w:szCs w:val="24"/>
-          <w:lang w:val="sr-Latn-RS" w:eastAsia="sr-Latn-RS"/>
-        </w:rPr>
-        <w:t xml:space="preserve"> godine </w:t>
-      </w:r>
-      <w:r>
-        <w:rPr>
-          <w:color w:val="000000"/>
-          <w:sz w:val="24"/>
-          <w:szCs w:val="24"/>
-          <w:lang w:val="sr-Latn-RS" w:eastAsia="sr-Latn-RS"/>
-        </w:rPr>
-        <w:t xml:space="preserve">br. Ugovora: </w:t>
-      </w:r>
-      <w:r>
-        <w:rPr>
-          <w:color w:val="000000"/>
-          <w:sz w:val="24"/>
-          <w:szCs w:val="24"/>
-          <w:u w:val="single"/>
-          <w:lang w:val="sr-Latn-RS" w:eastAsia="sr-Latn-RS"/>
-        </w:rPr>
-        <w:t xml:space="preserve">{{ </w:t>
-      </w:r>
-      <w:proofErr w:type="spellStart"/>
-      <w:r>
-        <w:rPr>
-          <w:color w:val="000000"/>
-          <w:sz w:val="24"/>
-          <w:szCs w:val="24"/>
-          <w:u w:val="single"/>
-          <w:lang w:val="sr-Latn-RS" w:eastAsia="sr-Latn-RS"/>
-        </w:rPr>
-        <w:t>broj_ugovora</w:t>
-      </w:r>
-      <w:proofErr w:type="spellEnd"/>
-      <w:r>
-        <w:rPr>
-          <w:color w:val="000000"/>
-          <w:sz w:val="24"/>
-          <w:szCs w:val="24"/>
-          <w:u w:val="single"/>
-          <w:lang w:val="sr-Latn-RS" w:eastAsia="sr-Latn-RS"/>
-        </w:rPr>
-        <w:t xml:space="preserve"> }}</w:t>
-      </w:r>
-      <w:r>
-        <w:rPr>
-          <w:color w:val="000000"/>
-          <w:sz w:val="24"/>
-          <w:szCs w:val="24"/>
-          <w:lang w:val="sr-Latn-RS" w:eastAsia="sr-Latn-RS"/>
-        </w:rPr>
-        <w:t>,</w:t>
-      </w:r>
-      <w:r>
-        <w:rPr>
-          <w:color w:val="000000"/>
-          <w:sz w:val="24"/>
-          <w:szCs w:val="24"/>
-          <w:lang w:val="sr-Latn-RS" w:eastAsia="sr-Latn-RS"/>
-        </w:rPr>
-        <w:t xml:space="preserve"> </w:t>
-      </w:r>
-      <w:r>
-        <w:rPr>
-          <w:color w:val="000000"/>
-          <w:sz w:val="24"/>
-          <w:szCs w:val="24"/>
-          <w:lang w:val="sr-Latn-RS" w:eastAsia="sr-Latn-RS"/>
-        </w:rPr>
-        <w:t>između:</w:t>
-      </w:r>
     </w:p>
     <w:p>
       <w:pPr>
@@ -324,6 +335,15 @@
           <w:szCs w:val="24"/>
           <w:lang w:val="sr-Latn-RS" w:eastAsia="sr-Latn-RS"/>
         </w:rPr>
+        <w:t xml:space="preserve">    </w:t>
+      </w:r>
+      <w:r>
+        <w:rPr>
+          <w:color w:val="000000"/>
+          <w:sz w:val="24"/>
+          <w:szCs w:val="24"/>
+          <w:lang w:val="sr-Latn-RS" w:eastAsia="sr-Latn-RS"/>
+        </w:rPr>
         <w:t>(prezime, i ime)</w:t>
       </w:r>
     </w:p>
@@ -343,6 +363,109 @@
       <w:pPr>
         <w:jc w:val="both"/>
         <w:rPr>
+          <w:color w:val="000000"/>
+          <w:sz w:val="24"/>
+          <w:szCs w:val="24"/>
+          <w:lang w:val="sr-Latn-RS" w:eastAsia="sr-Latn-RS"/>
+        </w:rPr>
+      </w:pPr>
+      <w:r>
+        <w:rPr>
+          <w:color w:val="000000"/>
+          <w:sz w:val="24"/>
+          <w:szCs w:val="24"/>
+          <w:lang w:val="sr-Latn-RS" w:eastAsia="sr-Latn-RS"/>
+        </w:rPr>
+        <w:t>ulica i br.</w:t>
+      </w:r>
+      <w:r>
+        <w:rPr>
+          <w:color w:val="000000"/>
+          <w:sz w:val="24"/>
+          <w:szCs w:val="24"/>
+          <w:lang w:val="sr-Latn-RS" w:eastAsia="sr-Latn-RS"/>
+        </w:rPr>
+        <w:t xml:space="preserve"> </w:t>
+      </w:r>
+      <w:r>
+        <w:rPr>
+          <w:b/>
+          <w:bCs/>
+          <w:color w:val="000000"/>
+          <w:sz w:val="24"/>
+          <w:szCs w:val="24"/>
+          <w:u w:val="single"/>
+          <w:lang w:val="sr-Latn-RS" w:eastAsia="sr-Latn-RS"/>
+        </w:rPr>
+        <w:t xml:space="preserve">{{ </w:t>
+      </w:r>
+      <w:proofErr w:type="spellStart"/>
+      <w:r>
+        <w:rPr>
+          <w:b/>
+          <w:bCs/>
+          <w:color w:val="000000"/>
+          <w:sz w:val="24"/>
+          <w:szCs w:val="24"/>
+          <w:u w:val="single"/>
+          <w:lang w:val="sr-Latn-RS" w:eastAsia="sr-Latn-RS"/>
+        </w:rPr>
+        <w:t>kupac_adresa</w:t>
+      </w:r>
+      <w:proofErr w:type="spellEnd"/>
+      <w:r>
+        <w:rPr>
+          <w:b/>
+          <w:bCs/>
+          <w:color w:val="000000"/>
+          <w:sz w:val="24"/>
+          <w:szCs w:val="24"/>
+          <w:u w:val="single"/>
+          <w:lang w:val="sr-Latn-RS" w:eastAsia="sr-Latn-RS"/>
+        </w:rPr>
+        <w:t xml:space="preserve"> }}</w:t>
+      </w:r>
+      <w:r>
+        <w:rPr>
+          <w:color w:val="000000"/>
+          <w:sz w:val="24"/>
+          <w:szCs w:val="24"/>
+          <w:lang w:val="sr-Latn-RS" w:eastAsia="sr-Latn-RS"/>
+        </w:rPr>
+        <w:t xml:space="preserve">, </w:t>
+      </w:r>
+      <w:r>
+        <w:rPr>
+          <w:color w:val="000000"/>
+          <w:sz w:val="24"/>
+          <w:szCs w:val="24"/>
+          <w:lang w:val="sr-Latn-RS" w:eastAsia="sr-Latn-RS"/>
+        </w:rPr>
+        <w:t xml:space="preserve">kao </w:t>
+      </w:r>
+      <w:r>
+        <w:rPr>
+          <w:color w:val="000000"/>
+          <w:sz w:val="24"/>
+          <w:szCs w:val="24"/>
+          <w:lang w:val="sr-Latn-RS" w:eastAsia="sr-Latn-RS"/>
+        </w:rPr>
+        <w:t>kupca</w:t>
+      </w:r>
+      <w:r>
+        <w:rPr>
+          <w:color w:val="000000"/>
+          <w:sz w:val="24"/>
+          <w:szCs w:val="24"/>
+          <w:lang w:val="sr-Latn-RS" w:eastAsia="sr-Latn-RS"/>
+        </w:rPr>
+        <w:t>, i</w:t>
+      </w:r>
+    </w:p>
+    <w:p>
+      <w:pPr>
+        <w:jc w:val="both"/>
+        <w:rPr>
           <w:rFonts w:ascii="Verdana" w:hAnsi="Verdana"/>
           <w:color w:val="464646"/>
           <w:sz w:val="18"/>
@@ -350,98 +473,6 @@
           <w:lang w:val="sr-Latn-RS" w:eastAsia="sr-Latn-RS"/>
         </w:rPr>
       </w:pPr>
-      <w:r>
-        <w:rPr>
-          <w:color w:val="000000"/>
-          <w:sz w:val="24"/>
-          <w:szCs w:val="24"/>
-          <w:lang w:val="sr-Latn-RS" w:eastAsia="sr-Latn-RS"/>
-        </w:rPr>
-        <w:t>ulica i br.</w:t>
-      </w:r>
-      <w:r>
-        <w:rPr>
-          <w:color w:val="000000"/>
-          <w:sz w:val="24"/>
-          <w:szCs w:val="24"/>
-          <w:lang w:val="sr-Latn-RS" w:eastAsia="sr-Latn-RS"/>
-        </w:rPr>
-        <w:t xml:space="preserve"> </w:t>
-      </w:r>
-      <w:r>
-        <w:rPr>
-          <w:b/>
-          <w:bCs/>
-          <w:color w:val="000000"/>
-          <w:sz w:val="24"/>
-          <w:szCs w:val="24"/>
-          <w:u w:val="single"/>
-          <w:lang w:val="sr-Latn-RS" w:eastAsia="sr-Latn-RS"/>
-        </w:rPr>
-        <w:t xml:space="preserve">{{ </w:t>
-      </w:r>
-      <w:proofErr w:type="spellStart"/>
-      <w:r>
-        <w:rPr>
-          <w:b/>
-          <w:bCs/>
-          <w:color w:val="000000"/>
-          <w:sz w:val="24"/>
-          <w:szCs w:val="24"/>
-          <w:u w:val="single"/>
-          <w:lang w:val="sr-Latn-RS" w:eastAsia="sr-Latn-RS"/>
-        </w:rPr>
-        <w:t>kupac_adresa</w:t>
-      </w:r>
-      <w:proofErr w:type="spellEnd"/>
-      <w:r>
-        <w:rPr>
-          <w:b/>
-          <w:bCs/>
-          <w:color w:val="000000"/>
-          <w:sz w:val="24"/>
-          <w:szCs w:val="24"/>
-          <w:u w:val="single"/>
-          <w:lang w:val="sr-Latn-RS" w:eastAsia="sr-Latn-RS"/>
-        </w:rPr>
-        <w:t xml:space="preserve"> }}</w:t>
-      </w:r>
-      <w:r>
-        <w:rPr>
-          <w:color w:val="000000"/>
-          <w:sz w:val="24"/>
-          <w:szCs w:val="24"/>
-          <w:lang w:val="sr-Latn-RS" w:eastAsia="sr-Latn-RS"/>
-        </w:rPr>
-        <w:t xml:space="preserve">, </w:t>
-      </w:r>
-      <w:r>
-        <w:rPr>
-          <w:color w:val="000000"/>
-          <w:sz w:val="24"/>
-          <w:szCs w:val="24"/>
-          <w:lang w:val="sr-Latn-RS" w:eastAsia="sr-Latn-RS"/>
-        </w:rPr>
-        <w:t xml:space="preserve">kao </w:t>
-      </w:r>
-      <w:r>
-        <w:rPr>
-          <w:color w:val="000000"/>
-          <w:sz w:val="24"/>
-          <w:szCs w:val="24"/>
-          <w:lang w:val="sr-Latn-RS" w:eastAsia="sr-Latn-RS"/>
-        </w:rPr>
-        <w:t>kupca</w:t>
-      </w:r>
-      <w:r>
-        <w:rPr>
-          <w:color w:val="000000"/>
-          <w:sz w:val="24"/>
-          <w:szCs w:val="24"/>
-          <w:lang w:val="sr-Latn-RS" w:eastAsia="sr-Latn-RS"/>
-        </w:rPr>
-        <w:t>, i</w:t>
-      </w:r>
     </w:p>
     <w:p>
       <w:pPr>
@@ -569,6 +600,17 @@
       <w:pPr>
         <w:jc w:val="both"/>
         <w:rPr>
+          <w:color w:val="000000"/>
+          <w:sz w:val="24"/>
+          <w:szCs w:val="24"/>
+          <w:lang w:val="sr-Latn-RS" w:eastAsia="sr-Latn-RS"/>
+        </w:rPr>
+      </w:pPr>
+    </w:p>
+    <w:p>
+      <w:pPr>
+        <w:jc w:val="both"/>
+        <w:rPr>
           <w:rFonts w:ascii="Verdana" w:hAnsi="Verdana"/>
           <w:color w:val="464646"/>
           <w:sz w:val="18"/>
@@ -583,7 +625,84 @@
           <w:szCs w:val="24"/>
           <w:lang w:val="sr-Latn-RS" w:eastAsia="sr-Latn-RS"/>
         </w:rPr>
-        <w:t>(isto kao za prodavca)</w:t>
+        <w:t xml:space="preserve">iz </w:t>
+      </w:r>
+      <w:r>
+        <w:rPr>
+          <w:color w:val="000000"/>
+          <w:sz w:val="24"/>
+          <w:szCs w:val="24"/>
+          <w:lang w:val="sr-Latn-RS" w:eastAsia="sr-Latn-RS"/>
+        </w:rPr>
+        <w:t>________</w:t>
+      </w:r>
+      <w:r>
+        <w:rPr>
+          <w:color w:val="000000"/>
+          <w:sz w:val="24"/>
+          <w:szCs w:val="24"/>
+          <w:u w:val="single"/>
+          <w:lang w:val="sr-Latn-RS" w:eastAsia="sr-Latn-RS"/>
+        </w:rPr>
+        <w:t>Beograd</w:t>
+      </w:r>
+      <w:r>
+        <w:rPr>
+          <w:color w:val="000000"/>
+          <w:sz w:val="24"/>
+          <w:szCs w:val="24"/>
+          <w:lang w:val="sr-Latn-RS" w:eastAsia="sr-Latn-RS"/>
+        </w:rPr>
+        <w:t>_______ ulica i br. ________</w:t>
+      </w:r>
+      <w:proofErr w:type="spellStart"/>
+      <w:r>
+        <w:rPr>
+          <w:color w:val="000000"/>
+          <w:sz w:val="24"/>
+          <w:szCs w:val="24"/>
+          <w:u w:val="single"/>
+          <w:lang w:val="sr-Latn-RS" w:eastAsia="sr-Latn-RS"/>
+        </w:rPr>
+        <w:t>FWW</w:t>
+      </w:r>
+      <w:proofErr w:type="spellEnd"/>
+      <w:r>
+        <w:rPr>
+          <w:color w:val="000000"/>
+          <w:sz w:val="24"/>
+          <w:szCs w:val="24"/>
+          <w:u w:val="single"/>
+          <w:lang w:val="sr-Latn-RS" w:eastAsia="sr-Latn-RS"/>
+        </w:rPr>
+        <w:t xml:space="preserve"> adresa</w:t>
+      </w:r>
+      <w:r>
+        <w:rPr>
+          <w:color w:val="000000"/>
+          <w:sz w:val="24"/>
+          <w:szCs w:val="24"/>
+          <w:lang w:val="sr-Latn-RS" w:eastAsia="sr-Latn-RS"/>
+        </w:rPr>
+        <w:t xml:space="preserve">___________ kao </w:t>
+      </w:r>
+      <w:r>
+        <w:rPr>
+          <w:color w:val="000000"/>
+          <w:sz w:val="24"/>
+          <w:szCs w:val="24"/>
+          <w:lang w:val="sr-Latn-RS" w:eastAsia="sr-Latn-RS"/>
+        </w:rPr>
+        <w:t>prodavca</w:t>
+      </w:r>
+      <w:r>
+        <w:rPr>
+          <w:color w:val="000000"/>
+          <w:sz w:val="24"/>
+          <w:szCs w:val="24"/>
+          <w:lang w:val="sr-Latn-RS" w:eastAsia="sr-Latn-RS"/>
+        </w:rPr>
+        <w:t>.</w:t>
       </w:r>
     </w:p>
     <w:p>
@@ -597,33 +716,6 @@
           <w:lang w:val="sr-Latn-RS" w:eastAsia="sr-Latn-RS"/>
         </w:rPr>
       </w:pPr>
-      <w:r>
-        <w:rPr>
-          <w:color w:val="000000"/>
-          <w:sz w:val="24"/>
-          <w:szCs w:val="24"/>
-          <w:lang w:val="sr-Latn-RS" w:eastAsia="sr-Latn-RS"/>
-        </w:rPr>
-        <w:t xml:space="preserve">iz ____________________ ulica i br. ___________________ kao </w:t>
-      </w:r>
-      <w:r>
-        <w:rPr>
-          <w:color w:val="000000"/>
-          <w:sz w:val="24"/>
-          <w:szCs w:val="24"/>
-          <w:lang w:val="sr-Latn-RS" w:eastAsia="sr-Latn-RS"/>
-        </w:rPr>
-        <w:t>prodavca</w:t>
-      </w:r>
-      <w:r>
-        <w:rPr>
-          <w:color w:val="000000"/>
-          <w:sz w:val="24"/>
-          <w:szCs w:val="24"/>
-          <w:lang w:val="sr-Latn-RS" w:eastAsia="sr-Latn-RS"/>
-        </w:rPr>
-        <w:t>.</w:t>
-      </w:r>
     </w:p>
     <w:p>
       <w:pPr>
@@ -648,6 +740,15 @@
           <w:lang w:val="sr-Latn-RS" w:eastAsia="sr-Latn-RS"/>
         </w:rPr>
       </w:pPr>
+      <w:r>
+        <w:rPr>
+          <w:color w:val="000000"/>
+          <w:sz w:val="24"/>
+          <w:szCs w:val="24"/>
+          <w:lang w:val="sr-Latn-RS" w:eastAsia="sr-Latn-RS"/>
+        </w:rPr>
+        <w:t>Ugovorne strane su se saglasile i zaključile sledeće:</w:t>
+      </w:r>
     </w:p>
     <w:p>
       <w:pPr>
@@ -660,19 +761,10 @@
           <w:lang w:val="sr-Latn-RS" w:eastAsia="sr-Latn-RS"/>
         </w:rPr>
       </w:pPr>
-      <w:r>
-        <w:rPr>
-          <w:color w:val="000000"/>
-          <w:sz w:val="24"/>
-          <w:szCs w:val="24"/>
-          <w:lang w:val="sr-Latn-RS" w:eastAsia="sr-Latn-RS"/>
-        </w:rPr>
-        <w:t>Ugovorne strane su se saglasile i zaključile sledeće:</w:t>
-      </w:r>
-    </w:p>
-    <w:p>
-      <w:pPr>
-        <w:jc w:val="both"/>
+    </w:p>
+    <w:p>
+      <w:pPr>
+        <w:jc w:val="center"/>
         <w:rPr>
           <w:rFonts w:ascii="Verdana" w:hAnsi="Verdana"/>
           <w:color w:val="464646"/>
@@ -681,10 +773,21 @@
           <w:lang w:val="sr-Latn-RS" w:eastAsia="sr-Latn-RS"/>
         </w:rPr>
       </w:pPr>
-    </w:p>
-    <w:p>
-      <w:pPr>
-        <w:jc w:val="center"/>
+      <w:r>
+        <w:rPr>
+          <w:b/>
+          <w:bCs/>
+          <w:color w:val="000000"/>
+          <w:sz w:val="24"/>
+          <w:szCs w:val="24"/>
+          <w:lang w:val="sr-Latn-RS" w:eastAsia="sr-Latn-RS"/>
+        </w:rPr>
+        <w:t>Član 1.</w:t>
+      </w:r>
+    </w:p>
+    <w:p>
+      <w:pPr>
+        <w:jc w:val="both"/>
         <w:rPr>
           <w:rFonts w:ascii="Verdana" w:hAnsi="Verdana"/>
           <w:color w:val="464646"/>
@@ -693,17 +796,6 @@
           <w:lang w:val="sr-Latn-RS" w:eastAsia="sr-Latn-RS"/>
         </w:rPr>
       </w:pPr>
-      <w:r>
-        <w:rPr>
-          <w:b/>
-          <w:bCs/>
-          <w:color w:val="000000"/>
-          <w:sz w:val="24"/>
-          <w:szCs w:val="24"/>
-          <w:lang w:val="sr-Latn-RS" w:eastAsia="sr-Latn-RS"/>
-        </w:rPr>
-        <w:t>Član 1.</w:t>
-      </w:r>
     </w:p>
     <w:p>
       <w:pPr>
@@ -716,6 +808,186 @@
           <w:lang w:val="sr-Latn-RS" w:eastAsia="sr-Latn-RS"/>
         </w:rPr>
       </w:pPr>
+      <w:r>
+        <w:rPr>
+          <w:color w:val="000000"/>
+          <w:sz w:val="24"/>
+          <w:szCs w:val="24"/>
+          <w:lang w:val="sr-Latn-RS" w:eastAsia="sr-Latn-RS"/>
+        </w:rPr>
+        <w:t xml:space="preserve">Ugovarač </w:t>
+      </w:r>
+      <w:r>
+        <w:rPr>
+          <w:color w:val="000000"/>
+          <w:sz w:val="24"/>
+          <w:szCs w:val="24"/>
+          <w:u w:val="single"/>
+          <w:lang w:val="sr-Latn-RS" w:eastAsia="sr-Latn-RS"/>
+        </w:rPr>
+        <w:t>„</w:t>
+      </w:r>
+      <w:proofErr w:type="spellStart"/>
+      <w:r>
+        <w:rPr>
+          <w:b/>
+          <w:bCs/>
+          <w:i/>
+          <w:iCs/>
+          <w:color w:val="000000"/>
+          <w:sz w:val="24"/>
+          <w:szCs w:val="24"/>
+          <w:u w:val="single"/>
+          <w:lang w:val="sr-Latn-RS" w:eastAsia="sr-Latn-RS"/>
+        </w:rPr>
+        <w:t>FWW</w:t>
+      </w:r>
+      <w:proofErr w:type="spellEnd"/>
+      <w:r>
+        <w:rPr>
+          <w:b/>
+          <w:bCs/>
+          <w:i/>
+          <w:iCs/>
+          <w:color w:val="000000"/>
+          <w:sz w:val="24"/>
+          <w:szCs w:val="24"/>
+          <w:u w:val="single"/>
+          <w:lang w:val="sr-Latn-RS" w:eastAsia="sr-Latn-RS"/>
+        </w:rPr>
+        <w:t xml:space="preserve"> </w:t>
+      </w:r>
+      <w:proofErr w:type="spellStart"/>
+      <w:r>
+        <w:rPr>
+          <w:b/>
+          <w:bCs/>
+          <w:i/>
+          <w:iCs/>
+          <w:color w:val="000000"/>
+          <w:sz w:val="24"/>
+          <w:szCs w:val="24"/>
+          <w:u w:val="single"/>
+          <w:lang w:val="sr-Latn-RS" w:eastAsia="sr-Latn-RS"/>
+        </w:rPr>
+        <w:t>Ralestate</w:t>
+      </w:r>
+      <w:proofErr w:type="spellEnd"/>
+      <w:r>
+        <w:rPr>
+          <w:b/>
+          <w:bCs/>
+          <w:i/>
+          <w:iCs/>
+          <w:color w:val="000000"/>
+          <w:sz w:val="24"/>
+          <w:szCs w:val="24"/>
+          <w:u w:val="single"/>
+          <w:lang w:val="sr-Latn-RS" w:eastAsia="sr-Latn-RS"/>
+        </w:rPr>
+        <w:t xml:space="preserve"> </w:t>
+      </w:r>
+      <w:proofErr w:type="spellStart"/>
+      <w:r>
+        <w:rPr>
+          <w:b/>
+          <w:bCs/>
+          <w:i/>
+          <w:iCs/>
+          <w:color w:val="000000"/>
+          <w:sz w:val="24"/>
+          <w:szCs w:val="24"/>
+          <w:u w:val="single"/>
+          <w:lang w:val="sr-Latn-RS" w:eastAsia="sr-Latn-RS"/>
+        </w:rPr>
+        <w:t>agency</w:t>
+      </w:r>
+      <w:proofErr w:type="spellEnd"/>
+      <w:r>
+        <w:rPr>
+          <w:color w:val="000000"/>
+          <w:sz w:val="24"/>
+          <w:szCs w:val="24"/>
+          <w:u w:val="single"/>
+          <w:lang w:val="sr-Latn-RS" w:eastAsia="sr-Latn-RS"/>
+        </w:rPr>
+        <w:t>“</w:t>
+      </w:r>
+      <w:r>
+        <w:rPr>
+          <w:color w:val="000000"/>
+          <w:sz w:val="24"/>
+          <w:szCs w:val="24"/>
+          <w:lang w:val="sr-Latn-RS" w:eastAsia="sr-Latn-RS"/>
+        </w:rPr>
+        <w:t xml:space="preserve"> (dalje: prodavac) kao sopstvenik i držalac nepokretnosti (uneti podatke iz posed. lista-vlasnik, br. posed. lista, br. parcele, potes, zvano mesto i KO, kulturu i površinu _____</w:t>
+      </w:r>
+      <w:r>
+        <w:rPr>
+          <w:b/>
+          <w:bCs/>
+          <w:color w:val="000000"/>
+          <w:sz w:val="24"/>
+          <w:szCs w:val="24"/>
+          <w:u w:val="single"/>
+          <w:lang w:val="sr-Latn-RS" w:eastAsia="sr-Latn-RS"/>
+        </w:rPr>
+        <w:t xml:space="preserve">{{ </w:t>
+      </w:r>
+      <w:r>
+        <w:rPr>
+          <w:b/>
+          <w:bCs/>
+          <w:color w:val="000000"/>
+          <w:sz w:val="24"/>
+          <w:szCs w:val="24"/>
+          <w:u w:val="single"/>
+          <w:lang w:val="sr-Latn-RS" w:eastAsia="sr-Latn-RS"/>
+        </w:rPr>
+        <w:t>kvadratura</w:t>
+      </w:r>
+      <w:r>
+        <w:rPr>
+          <w:b/>
+          <w:bCs/>
+          <w:color w:val="000000"/>
+          <w:sz w:val="24"/>
+          <w:szCs w:val="24"/>
+          <w:u w:val="single"/>
+          <w:lang w:val="sr-Latn-RS" w:eastAsia="sr-Latn-RS"/>
+        </w:rPr>
+        <w:t xml:space="preserve"> }}</w:t>
+      </w:r>
+      <w:r>
+        <w:rPr>
+          <w:color w:val="000000"/>
+          <w:sz w:val="24"/>
+          <w:szCs w:val="24"/>
+          <w:lang w:val="sr-Latn-RS" w:eastAsia="sr-Latn-RS"/>
+        </w:rPr>
+        <w:t xml:space="preserve">____ prodaje, a ugovarač </w:t>
+      </w:r>
+      <w:r>
+        <w:rPr>
+          <w:b/>
+          <w:bCs/>
+          <w:color w:val="000000"/>
+          <w:sz w:val="28"/>
+          <w:szCs w:val="28"/>
+          <w:u w:val="single"/>
+          <w:lang w:val="sr-Latn-RS" w:eastAsia="sr-Latn-RS"/>
+        </w:rPr>
+        <w:t>{{ kupac }}</w:t>
+      </w:r>
+      <w:r>
+        <w:rPr>
+          <w:color w:val="000000"/>
+          <w:sz w:val="24"/>
+          <w:szCs w:val="24"/>
+          <w:lang w:val="sr-Latn-RS" w:eastAsia="sr-Latn-RS"/>
+        </w:rPr>
+        <w:t xml:space="preserve"> (dalje: kupac) kupuje od prodavca nepokretnosti iz ovog stava.</w:t>
+      </w:r>
     </w:p>
     <w:p>
       <w:pPr>
@@ -728,119 +1000,94 @@
           <w:lang w:val="sr-Latn-RS" w:eastAsia="sr-Latn-RS"/>
         </w:rPr>
       </w:pPr>
-      <w:r>
-        <w:rPr>
-          <w:color w:val="000000"/>
-          <w:sz w:val="24"/>
-          <w:szCs w:val="24"/>
-          <w:lang w:val="sr-Latn-RS" w:eastAsia="sr-Latn-RS"/>
-        </w:rPr>
-        <w:t xml:space="preserve">Ugovarač </w:t>
-      </w:r>
-      <w:r>
-        <w:rPr>
-          <w:color w:val="000000"/>
-          <w:sz w:val="24"/>
-          <w:szCs w:val="24"/>
-          <w:u w:val="single"/>
-          <w:lang w:val="sr-Latn-RS" w:eastAsia="sr-Latn-RS"/>
-        </w:rPr>
-        <w:t>„</w:t>
-      </w:r>
-      <w:proofErr w:type="spellStart"/>
-      <w:r>
-        <w:rPr>
-          <w:b/>
-          <w:bCs/>
-          <w:i/>
-          <w:iCs/>
-          <w:color w:val="000000"/>
-          <w:sz w:val="24"/>
-          <w:szCs w:val="24"/>
-          <w:u w:val="single"/>
-          <w:lang w:val="sr-Latn-RS" w:eastAsia="sr-Latn-RS"/>
-        </w:rPr>
-        <w:t>FWW</w:t>
-      </w:r>
-      <w:proofErr w:type="spellEnd"/>
-      <w:r>
-        <w:rPr>
-          <w:b/>
-          <w:bCs/>
-          <w:i/>
-          <w:iCs/>
-          <w:color w:val="000000"/>
-          <w:sz w:val="24"/>
-          <w:szCs w:val="24"/>
-          <w:u w:val="single"/>
-          <w:lang w:val="sr-Latn-RS" w:eastAsia="sr-Latn-RS"/>
-        </w:rPr>
-        <w:t xml:space="preserve"> </w:t>
-      </w:r>
-      <w:proofErr w:type="spellStart"/>
-      <w:r>
-        <w:rPr>
-          <w:b/>
-          <w:bCs/>
-          <w:i/>
-          <w:iCs/>
-          <w:color w:val="000000"/>
-          <w:sz w:val="24"/>
-          <w:szCs w:val="24"/>
-          <w:u w:val="single"/>
-          <w:lang w:val="sr-Latn-RS" w:eastAsia="sr-Latn-RS"/>
-        </w:rPr>
-        <w:t>Ralestate</w:t>
-      </w:r>
-      <w:proofErr w:type="spellEnd"/>
-      <w:r>
-        <w:rPr>
-          <w:b/>
-          <w:bCs/>
-          <w:i/>
-          <w:iCs/>
-          <w:color w:val="000000"/>
-          <w:sz w:val="24"/>
-          <w:szCs w:val="24"/>
-          <w:u w:val="single"/>
-          <w:lang w:val="sr-Latn-RS" w:eastAsia="sr-Latn-RS"/>
-        </w:rPr>
-        <w:t xml:space="preserve"> </w:t>
-      </w:r>
-      <w:proofErr w:type="spellStart"/>
-      <w:r>
-        <w:rPr>
-          <w:b/>
-          <w:bCs/>
-          <w:i/>
-          <w:iCs/>
-          <w:color w:val="000000"/>
-          <w:sz w:val="24"/>
-          <w:szCs w:val="24"/>
-          <w:u w:val="single"/>
-          <w:lang w:val="sr-Latn-RS" w:eastAsia="sr-Latn-RS"/>
-        </w:rPr>
-        <w:t>agency</w:t>
-      </w:r>
-      <w:proofErr w:type="spellEnd"/>
-      <w:r>
-        <w:rPr>
-          <w:color w:val="000000"/>
-          <w:sz w:val="24"/>
-          <w:szCs w:val="24"/>
-          <w:u w:val="single"/>
-          <w:lang w:val="sr-Latn-RS" w:eastAsia="sr-Latn-RS"/>
-        </w:rPr>
-        <w:t>“</w:t>
-      </w:r>
-      <w:r>
-        <w:rPr>
-          <w:color w:val="000000"/>
-          <w:sz w:val="24"/>
-          <w:szCs w:val="24"/>
-          <w:lang w:val="sr-Latn-RS" w:eastAsia="sr-Latn-RS"/>
-        </w:rPr>
-        <w:t xml:space="preserve"> (dalje: prodavac) kao sopstvenik i držalac nepokretnosti (uneti podatke iz posed. lista-vlasnik, br. posed. lista, br. parcele, potes, zvano mesto i KO, kulturu i površinu _________ prodaje, a ugovarač </w:t>
+    </w:p>
+    <w:p>
+      <w:pPr>
+        <w:jc w:val="both"/>
+        <w:rPr>
+          <w:rFonts w:ascii="Verdana" w:hAnsi="Verdana"/>
+          <w:color w:val="464646"/>
+          <w:sz w:val="18"/>
+          <w:szCs w:val="18"/>
+          <w:lang w:val="sr-Latn-RS" w:eastAsia="sr-Latn-RS"/>
+        </w:rPr>
+      </w:pPr>
+      <w:r>
+        <w:rPr>
+          <w:color w:val="000000"/>
+          <w:sz w:val="24"/>
+          <w:szCs w:val="24"/>
+          <w:lang w:val="sr-Latn-RS" w:eastAsia="sr-Latn-RS"/>
+        </w:rPr>
+        <w:t>Nepokretnost iz stava 1. ovog člana prodavac prodaje bez tereta i bez ikakvog drugog zadržanog prava.</w:t>
+      </w:r>
+    </w:p>
+    <w:p>
+      <w:pPr>
+        <w:jc w:val="both"/>
+        <w:rPr>
+          <w:rFonts w:ascii="Verdana" w:hAnsi="Verdana"/>
+          <w:color w:val="464646"/>
+          <w:sz w:val="18"/>
+          <w:szCs w:val="18"/>
+          <w:lang w:val="sr-Latn-RS" w:eastAsia="sr-Latn-RS"/>
+        </w:rPr>
+      </w:pPr>
+    </w:p>
+    <w:p>
+      <w:pPr>
+        <w:jc w:val="center"/>
+        <w:rPr>
+          <w:rFonts w:ascii="Verdana" w:hAnsi="Verdana"/>
+          <w:color w:val="464646"/>
+          <w:sz w:val="18"/>
+          <w:szCs w:val="18"/>
+          <w:lang w:val="sr-Latn-RS" w:eastAsia="sr-Latn-RS"/>
+        </w:rPr>
+      </w:pPr>
+      <w:r>
+        <w:rPr>
+          <w:b/>
+          <w:bCs/>
+          <w:color w:val="000000"/>
+          <w:sz w:val="24"/>
+          <w:szCs w:val="24"/>
+          <w:lang w:val="sr-Latn-RS" w:eastAsia="sr-Latn-RS"/>
+        </w:rPr>
+        <w:t>Član 2.</w:t>
+      </w:r>
+    </w:p>
+    <w:p>
+      <w:pPr>
+        <w:jc w:val="both"/>
+        <w:rPr>
+          <w:rFonts w:ascii="Verdana" w:hAnsi="Verdana"/>
+          <w:color w:val="464646"/>
+          <w:sz w:val="18"/>
+          <w:szCs w:val="18"/>
+          <w:lang w:val="sr-Latn-RS" w:eastAsia="sr-Latn-RS"/>
+        </w:rPr>
+      </w:pPr>
+    </w:p>
+    <w:p>
+      <w:pPr>
+        <w:jc w:val="both"/>
+        <w:rPr>
+          <w:rFonts w:ascii="Verdana" w:hAnsi="Verdana"/>
+          <w:color w:val="464646"/>
+          <w:sz w:val="18"/>
+          <w:szCs w:val="18"/>
+          <w:lang w:val="sr-Latn-RS" w:eastAsia="sr-Latn-RS"/>
+        </w:rPr>
+      </w:pPr>
+      <w:r>
+        <w:rPr>
+          <w:color w:val="000000"/>
+          <w:sz w:val="24"/>
+          <w:szCs w:val="24"/>
+          <w:lang w:val="sr-Latn-RS" w:eastAsia="sr-Latn-RS"/>
+        </w:rPr>
+        <w:t xml:space="preserve">Prodavac i kupac su saglasni da se prodaja nepokretnosti iz člana 1. ovog ugovora vrši za cenu </w:t>
       </w:r>
       <w:r>
         <w:rPr>
@@ -852,16 +1099,51 @@
           <w:u w:val="single"/>
           <w:lang w:val="sr-Latn-RS" w:eastAsia="sr-Latn-RS"/>
         </w:rPr>
-        <w:t>{{ kupac }}</w:t>
-      </w:r>
-      <w:r>
-        <w:rPr>
-          <w:color w:val="000000"/>
-          <w:sz w:val="24"/>
-          <w:szCs w:val="24"/>
-          <w:lang w:val="sr-Latn-RS" w:eastAsia="sr-Latn-RS"/>
-        </w:rPr>
-        <w:t xml:space="preserve"> (dalje: kupac) kupuje od prodavca nepokretnosti iz ovog stava.</w:t>
+        <w:t xml:space="preserve">{{ </w:t>
+      </w:r>
+      <w:proofErr w:type="spellStart"/>
+      <w:r>
+        <w:rPr>
+          <w:b/>
+          <w:bCs/>
+          <w:color w:val="000000"/>
+          <w:sz w:val="28"/>
+          <w:szCs w:val="28"/>
+          <w:u w:val="single"/>
+          <w:lang w:val="sr-Latn-RS" w:eastAsia="sr-Latn-RS"/>
+        </w:rPr>
+        <w:t>cena_stana</w:t>
+      </w:r>
+      <w:proofErr w:type="spellEnd"/>
+      <w:r>
+        <w:rPr>
+          <w:b/>
+          <w:bCs/>
+          <w:color w:val="000000"/>
+          <w:sz w:val="28"/>
+          <w:szCs w:val="28"/>
+          <w:u w:val="single"/>
+          <w:lang w:val="sr-Latn-RS" w:eastAsia="sr-Latn-RS"/>
+        </w:rPr>
+        <w:t xml:space="preserve"> }}</w:t>
+      </w:r>
+      <w:r>
+        <w:rPr>
+          <w:color w:val="000000"/>
+          <w:sz w:val="24"/>
+          <w:szCs w:val="24"/>
+          <w:lang w:val="sr-Latn-RS" w:eastAsia="sr-Latn-RS"/>
+        </w:rPr>
+        <w:t xml:space="preserve"> dinara</w:t>
+      </w:r>
+      <w:r>
+        <w:rPr>
+          <w:color w:val="000000"/>
+          <w:sz w:val="24"/>
+          <w:szCs w:val="24"/>
+          <w:lang w:val="sr-Latn-RS" w:eastAsia="sr-Latn-RS"/>
+        </w:rPr>
+        <w:t>.</w:t>
       </w:r>
     </w:p>
     <w:p>
@@ -894,7 +1176,90 @@
           <w:szCs w:val="24"/>
           <w:lang w:val="sr-Latn-RS" w:eastAsia="sr-Latn-RS"/>
         </w:rPr>
-        <w:t>Nepokretnost iz stava 1. ovog člana prodavac prodaje bez tereta i bez ikakvog drugog zadržanog prava.</w:t>
+        <w:t xml:space="preserve">Ugovorenu cenu iz stava 1. ovog člana kupac je dužan </w:t>
+      </w:r>
+      <w:r>
+        <w:rPr>
+          <w:color w:val="000000"/>
+          <w:sz w:val="24"/>
+          <w:szCs w:val="24"/>
+          <w:lang w:val="sr-Latn-RS" w:eastAsia="sr-Latn-RS"/>
+        </w:rPr>
+        <w:t>vrši plaćanje</w:t>
+      </w:r>
+      <w:r>
+        <w:rPr>
+          <w:color w:val="000000"/>
+          <w:sz w:val="24"/>
+          <w:szCs w:val="24"/>
+          <w:lang w:val="sr-Latn-RS" w:eastAsia="sr-Latn-RS"/>
+        </w:rPr>
+        <w:t xml:space="preserve"> odmah po potpisivanju ovog ugovora </w:t>
+      </w:r>
+      <w:r>
+        <w:rPr>
+          <w:color w:val="000000"/>
+          <w:sz w:val="24"/>
+          <w:szCs w:val="24"/>
+          <w:lang w:val="sr-Latn-RS" w:eastAsia="sr-Latn-RS"/>
+        </w:rPr>
+        <w:t xml:space="preserve">i to: </w:t>
+      </w:r>
+      <w:r>
+        <w:rPr>
+          <w:color w:val="000000"/>
+          <w:sz w:val="24"/>
+          <w:szCs w:val="24"/>
+          <w:lang w:val="sr-Latn-RS" w:eastAsia="sr-Latn-RS"/>
+        </w:rPr>
+        <w:t xml:space="preserve"> </w:t>
+      </w:r>
+      <w:r>
+        <w:rPr>
+          <w:b/>
+          <w:bCs/>
+          <w:color w:val="000000"/>
+          <w:sz w:val="24"/>
+          <w:szCs w:val="24"/>
+          <w:u w:val="single"/>
+          <w:lang w:val="sr-Latn-RS" w:eastAsia="sr-Latn-RS"/>
+        </w:rPr>
+        <w:t xml:space="preserve">{{ </w:t>
+      </w:r>
+      <w:proofErr w:type="spellStart"/>
+      <w:r>
+        <w:rPr>
+          <w:b/>
+          <w:bCs/>
+          <w:color w:val="000000"/>
+          <w:sz w:val="24"/>
+          <w:szCs w:val="24"/>
+          <w:u w:val="single"/>
+          <w:lang w:val="sr-Latn-RS" w:eastAsia="sr-Latn-RS"/>
+        </w:rPr>
+        <w:t>nacin_placanja</w:t>
+      </w:r>
+      <w:proofErr w:type="spellEnd"/>
+      <w:r>
+        <w:rPr>
+          <w:b/>
+          <w:bCs/>
+          <w:color w:val="000000"/>
+          <w:sz w:val="24"/>
+          <w:szCs w:val="24"/>
+          <w:u w:val="single"/>
+          <w:lang w:val="sr-Latn-RS" w:eastAsia="sr-Latn-RS"/>
+        </w:rPr>
+        <w:t xml:space="preserve"> }}</w:t>
+      </w:r>
+      <w:r>
+        <w:rPr>
+          <w:color w:val="000000"/>
+          <w:sz w:val="24"/>
+          <w:szCs w:val="24"/>
+          <w:lang w:val="sr-Latn-RS" w:eastAsia="sr-Latn-RS"/>
+        </w:rPr>
+        <w:t>.</w:t>
       </w:r>
     </w:p>
     <w:p>
@@ -929,7 +1294,7 @@
           <w:szCs w:val="24"/>
           <w:lang w:val="sr-Latn-RS" w:eastAsia="sr-Latn-RS"/>
         </w:rPr>
-        <w:t>Član 2.</w:t>
+        <w:t>Član 3.</w:t>
       </w:r>
     </w:p>
     <w:p>
@@ -962,247 +1327,35 @@
           <w:szCs w:val="24"/>
           <w:lang w:val="sr-Latn-RS" w:eastAsia="sr-Latn-RS"/>
         </w:rPr>
-        <w:t xml:space="preserve">Prodavac i kupac su saglasni da se prodaja nepokretnosti iz člana 1. ovog ugovora vrši za cenu </w:t>
-      </w:r>
-      <w:r>
-        <w:rPr>
-          <w:b/>
-          <w:bCs/>
-          <w:color w:val="000000"/>
-          <w:sz w:val="28"/>
-          <w:szCs w:val="28"/>
-          <w:u w:val="single"/>
-          <w:lang w:val="sr-Latn-RS" w:eastAsia="sr-Latn-RS"/>
-        </w:rPr>
-        <w:t xml:space="preserve">{{ </w:t>
-      </w:r>
-      <w:proofErr w:type="spellStart"/>
-      <w:r>
-        <w:rPr>
-          <w:b/>
-          <w:bCs/>
-          <w:color w:val="000000"/>
-          <w:sz w:val="28"/>
-          <w:szCs w:val="28"/>
-          <w:u w:val="single"/>
-          <w:lang w:val="sr-Latn-RS" w:eastAsia="sr-Latn-RS"/>
-        </w:rPr>
-        <w:t>cena_stana</w:t>
-      </w:r>
-      <w:proofErr w:type="spellEnd"/>
-      <w:r>
-        <w:rPr>
-          <w:b/>
-          <w:bCs/>
-          <w:color w:val="000000"/>
-          <w:sz w:val="28"/>
-          <w:szCs w:val="28"/>
-          <w:u w:val="single"/>
-          <w:lang w:val="sr-Latn-RS" w:eastAsia="sr-Latn-RS"/>
-        </w:rPr>
-        <w:t xml:space="preserve"> }}</w:t>
-      </w:r>
-      <w:r>
-        <w:rPr>
-          <w:color w:val="000000"/>
-          <w:sz w:val="24"/>
-          <w:szCs w:val="24"/>
-          <w:lang w:val="sr-Latn-RS" w:eastAsia="sr-Latn-RS"/>
-        </w:rPr>
-        <w:t xml:space="preserve"> dinara</w:t>
-      </w:r>
-      <w:r>
-        <w:rPr>
-          <w:color w:val="000000"/>
-          <w:sz w:val="24"/>
-          <w:szCs w:val="24"/>
-          <w:lang w:val="sr-Latn-RS" w:eastAsia="sr-Latn-RS"/>
-        </w:rPr>
-        <w:t>.</w:t>
-      </w:r>
-    </w:p>
-    <w:p>
-      <w:pPr>
-        <w:jc w:val="both"/>
-        <w:rPr>
-          <w:rFonts w:ascii="Verdana" w:hAnsi="Verdana"/>
-          <w:color w:val="464646"/>
-          <w:sz w:val="18"/>
-          <w:szCs w:val="18"/>
-          <w:lang w:val="sr-Latn-RS" w:eastAsia="sr-Latn-RS"/>
-        </w:rPr>
-      </w:pPr>
-    </w:p>
-    <w:p>
-      <w:pPr>
-        <w:jc w:val="both"/>
-        <w:rPr>
-          <w:rFonts w:ascii="Verdana" w:hAnsi="Verdana"/>
-          <w:color w:val="464646"/>
-          <w:sz w:val="18"/>
-          <w:szCs w:val="18"/>
-          <w:lang w:val="sr-Latn-RS" w:eastAsia="sr-Latn-RS"/>
-        </w:rPr>
-      </w:pPr>
-      <w:r>
-        <w:rPr>
-          <w:color w:val="000000"/>
-          <w:sz w:val="24"/>
-          <w:szCs w:val="24"/>
-          <w:lang w:val="sr-Latn-RS" w:eastAsia="sr-Latn-RS"/>
-        </w:rPr>
-        <w:t xml:space="preserve">Ugovorenu cenu iz stava 1. ovog člana kupac je dužan </w:t>
-      </w:r>
-      <w:r>
-        <w:rPr>
-          <w:color w:val="000000"/>
-          <w:sz w:val="24"/>
-          <w:szCs w:val="24"/>
-          <w:lang w:val="sr-Latn-RS" w:eastAsia="sr-Latn-RS"/>
-        </w:rPr>
-        <w:t>vrši plaćanje</w:t>
-      </w:r>
-      <w:r>
-        <w:rPr>
-          <w:color w:val="000000"/>
-          <w:sz w:val="24"/>
-          <w:szCs w:val="24"/>
-          <w:lang w:val="sr-Latn-RS" w:eastAsia="sr-Latn-RS"/>
-        </w:rPr>
-        <w:t xml:space="preserve"> odmah po potpisivanju ovog ugovora </w:t>
-      </w:r>
-      <w:r>
-        <w:rPr>
-          <w:color w:val="000000"/>
-          <w:sz w:val="24"/>
-          <w:szCs w:val="24"/>
-          <w:lang w:val="sr-Latn-RS" w:eastAsia="sr-Latn-RS"/>
-        </w:rPr>
-        <w:t xml:space="preserve">i to: </w:t>
-      </w:r>
-      <w:r>
-        <w:rPr>
-          <w:color w:val="000000"/>
-          <w:sz w:val="24"/>
-          <w:szCs w:val="24"/>
-          <w:lang w:val="sr-Latn-RS" w:eastAsia="sr-Latn-RS"/>
-        </w:rPr>
-        <w:t xml:space="preserve"> </w:t>
-      </w:r>
-      <w:r>
-        <w:rPr>
-          <w:b/>
-          <w:bCs/>
-          <w:color w:val="000000"/>
-          <w:sz w:val="24"/>
-          <w:szCs w:val="24"/>
-          <w:u w:val="single"/>
-          <w:lang w:val="sr-Latn-RS" w:eastAsia="sr-Latn-RS"/>
-        </w:rPr>
-        <w:t xml:space="preserve">{{ </w:t>
-      </w:r>
-      <w:proofErr w:type="spellStart"/>
-      <w:r>
-        <w:rPr>
-          <w:b/>
-          <w:bCs/>
-          <w:color w:val="000000"/>
-          <w:sz w:val="24"/>
-          <w:szCs w:val="24"/>
-          <w:u w:val="single"/>
-          <w:lang w:val="sr-Latn-RS" w:eastAsia="sr-Latn-RS"/>
-        </w:rPr>
-        <w:t>nacin_placanja</w:t>
-      </w:r>
-      <w:proofErr w:type="spellEnd"/>
-      <w:r>
-        <w:rPr>
-          <w:b/>
-          <w:bCs/>
-          <w:color w:val="000000"/>
-          <w:sz w:val="24"/>
-          <w:szCs w:val="24"/>
-          <w:u w:val="single"/>
-          <w:lang w:val="sr-Latn-RS" w:eastAsia="sr-Latn-RS"/>
-        </w:rPr>
-        <w:t xml:space="preserve"> }}</w:t>
-      </w:r>
-      <w:r>
-        <w:rPr>
-          <w:color w:val="000000"/>
-          <w:sz w:val="24"/>
-          <w:szCs w:val="24"/>
-          <w:lang w:val="sr-Latn-RS" w:eastAsia="sr-Latn-RS"/>
-        </w:rPr>
-        <w:t>.</w:t>
-      </w:r>
-    </w:p>
-    <w:p>
-      <w:pPr>
-        <w:jc w:val="both"/>
-        <w:rPr>
-          <w:rFonts w:ascii="Verdana" w:hAnsi="Verdana"/>
-          <w:color w:val="464646"/>
-          <w:sz w:val="18"/>
-          <w:szCs w:val="18"/>
-          <w:lang w:val="sr-Latn-RS" w:eastAsia="sr-Latn-RS"/>
-        </w:rPr>
-      </w:pPr>
-    </w:p>
-    <w:p>
-      <w:pPr>
-        <w:jc w:val="center"/>
-        <w:rPr>
-          <w:rFonts w:ascii="Verdana" w:hAnsi="Verdana"/>
-          <w:color w:val="464646"/>
-          <w:sz w:val="18"/>
-          <w:szCs w:val="18"/>
-          <w:lang w:val="sr-Latn-RS" w:eastAsia="sr-Latn-RS"/>
-        </w:rPr>
-      </w:pPr>
-      <w:r>
-        <w:rPr>
-          <w:b/>
-          <w:bCs/>
-          <w:color w:val="000000"/>
-          <w:sz w:val="24"/>
-          <w:szCs w:val="24"/>
-          <w:lang w:val="sr-Latn-RS" w:eastAsia="sr-Latn-RS"/>
-        </w:rPr>
-        <w:t>Član 3.</w:t>
-      </w:r>
-    </w:p>
-    <w:p>
-      <w:pPr>
-        <w:jc w:val="both"/>
-        <w:rPr>
-          <w:rFonts w:ascii="Verdana" w:hAnsi="Verdana"/>
-          <w:color w:val="464646"/>
-          <w:sz w:val="18"/>
-          <w:szCs w:val="18"/>
-          <w:lang w:val="sr-Latn-RS" w:eastAsia="sr-Latn-RS"/>
-        </w:rPr>
-      </w:pPr>
-    </w:p>
-    <w:p>
-      <w:pPr>
-        <w:jc w:val="both"/>
-        <w:rPr>
-          <w:rFonts w:ascii="Verdana" w:hAnsi="Verdana"/>
-          <w:color w:val="464646"/>
-          <w:sz w:val="18"/>
-          <w:szCs w:val="18"/>
-          <w:lang w:val="sr-Latn-RS" w:eastAsia="sr-Latn-RS"/>
-        </w:rPr>
-      </w:pPr>
-      <w:r>
-        <w:rPr>
-          <w:color w:val="000000"/>
-          <w:sz w:val="24"/>
-          <w:szCs w:val="24"/>
-          <w:lang w:val="sr-Latn-RS" w:eastAsia="sr-Latn-RS"/>
-        </w:rPr>
-        <w:t>Prodavac i kupac su saglasni da istovremeno ispune svoje obaveze, odnosno da kupac odmah po zaključenju ovog ugovora pred opštinskim sudom u _______________ isplati prodavcu ugovorenu cenu iz člana 2. ovog ugovora i da prodavac odmah po zaključenju ugovora i prijemu ugovorene cene prenese kupcu u svojinu i državinu nepokretnost iz člana 1. ovog ugovora, kao i da sa danom prodaje nepokretnosti na kupca pređu sva prava i obaveze u vezi sa predmetnom nepokretnošću.</w:t>
+        <w:t>Prodavac i kupac su saglasni da istovremeno ispune svoje obaveze, odnosno da kupac odmah po zaključenju ovog ugovora pred opštinskim sudom u __</w:t>
+      </w:r>
+      <w:r>
+        <w:rPr>
+          <w:color w:val="000000"/>
+          <w:sz w:val="24"/>
+          <w:szCs w:val="24"/>
+          <w:lang w:val="sr-Latn-RS" w:eastAsia="sr-Latn-RS"/>
+        </w:rPr>
+        <w:t>_</w:t>
+      </w:r>
+      <w:r>
+        <w:rPr>
+          <w:color w:val="000000"/>
+          <w:sz w:val="24"/>
+          <w:szCs w:val="24"/>
+          <w:u w:val="single"/>
+          <w:lang w:val="sr-Latn-RS" w:eastAsia="sr-Latn-RS"/>
+        </w:rPr>
+        <w:t>Beograd</w:t>
+      </w:r>
+      <w:r>
+        <w:rPr>
+          <w:color w:val="000000"/>
+          <w:sz w:val="24"/>
+          <w:szCs w:val="24"/>
+          <w:lang w:val="sr-Latn-RS" w:eastAsia="sr-Latn-RS"/>
+        </w:rPr>
+        <w:t>___ isplati prodavcu ugovorenu cenu iz člana 2. ovog ugovora i da prodavac odmah po zaključenju ugovora i prijemu ugovorene cene prenese kupcu u svojinu i državinu nepokretnost iz člana 1. ovog ugovora, kao i da sa danom prodaje nepokretnosti na kupca pređu sva prava i obaveze u vezi sa predmetnom nepokretnošću.</w:t>
       </w:r>
     </w:p>
     <w:p/>
@@ -2762,7 +2915,7 @@
 </file>
 
 <file path=customXml/itemProps1.xml><?xml version="1.0" encoding="utf-8"?>
-<ds:datastoreItem xmlns:ds="http://schemas.openxmlformats.org/officeDocument/2006/customXml" ds:itemID="{32C8C70D-96D9-4C87-AD31-AB67EFD4B4DB}">
+<ds:datastoreItem xmlns:ds="http://schemas.openxmlformats.org/officeDocument/2006/customXml" ds:itemID="{82450873-F2E0-45A0-825F-12D0125D5713}">
   <ds:schemaRefs>
     <ds:schemaRef ds:uri="http://schemas.openxmlformats.org/officeDocument/2006/bibliography"/>
   </ds:schemaRefs>

</xml_diff>

<commit_message>
[PS-57] Report Initial Commit
</commit_message>
<xml_diff>
--- a/real_estate_api/static/ugovor/ugovor_tmpl.docx
+++ b/real_estate_api/static/ugovor/ugovor_tmpl.docx
@@ -21,21 +21,73 @@
     </w:p>
     <w:p>
       <w:pPr>
+        <w:pStyle w:val="Heading1"/>
         <w:jc w:val="center"/>
         <w:rPr>
-          <w:b/>
-          <w:bCs/>
+          <w:sz w:val="44"/>
+          <w:szCs w:val="44"/>
+        </w:rPr>
+      </w:pPr>
+      <w:r>
+        <w:rPr>
           <w:color w:val="464646"/>
           <w:sz w:val="32"/>
           <w:szCs w:val="32"/>
-          <w:lang w:val="sr-Latn-RS" w:eastAsia="sr-Latn-RS"/>
-        </w:rPr>
-      </w:pPr>
-      <w:r>
-        <w:rPr>
-          <w:color w:val="464646"/>
-          <w:sz w:val="32"/>
-          <w:szCs w:val="32"/>
+        </w:rPr>
+        <w:t xml:space="preserve">BR. ugovora: </w:t>
+      </w:r>
+      <w:r>
+        <w:rPr>
+          <w:color w:val="000000"/>
+          <w:sz w:val="24"/>
+          <w:szCs w:val="24"/>
+          <w:u w:val="single"/>
+        </w:rPr>
+        <w:t xml:space="preserve"> </w:t>
+      </w:r>
+      <w:r>
+        <w:rPr>
+          <w:color w:val="000000"/>
+          <w:sz w:val="24"/>
+          <w:szCs w:val="24"/>
+          <w:u w:val="single"/>
+        </w:rPr>
+        <w:t xml:space="preserve">{{ </w:t>
+      </w:r>
+      <w:proofErr w:type="spellStart"/>
+      <w:r>
+        <w:rPr>
+          <w:color w:val="000000"/>
+          <w:sz w:val="24"/>
+          <w:szCs w:val="24"/>
+          <w:u w:val="single"/>
+        </w:rPr>
+        <w:t>broj_ugovora</w:t>
+      </w:r>
+      <w:proofErr w:type="spellEnd"/>
+      <w:r>
+        <w:rPr>
+          <w:color w:val="000000"/>
+          <w:sz w:val="24"/>
+          <w:szCs w:val="24"/>
+          <w:u w:val="single"/>
+        </w:rPr>
+        <w:t xml:space="preserve"> }}</w:t>
+      </w:r>
+    </w:p>
+    <w:p>
+      <w:pPr>
+        <w:jc w:val="center"/>
+        <w:rPr>
+          <w:b/>
+          <w:bCs/>
+          <w:color w:val="464646"/>
+          <w:lang w:val="sr-Latn-RS" w:eastAsia="sr-Latn-RS"/>
+        </w:rPr>
+      </w:pPr>
+      <w:r>
+        <w:rPr>
+          <w:color w:val="464646"/>
           <w:lang w:val="sr-Latn-RS" w:eastAsia="sr-Latn-RS"/>
         </w:rPr>
         <w:t xml:space="preserve">ID STANA: </w:t>
@@ -45,8 +97,6 @@
           <w:b/>
           <w:bCs/>
           <w:color w:val="464646"/>
-          <w:sz w:val="32"/>
-          <w:szCs w:val="32"/>
           <w:u w:val="single"/>
           <w:lang w:val="sr-Latn-RS" w:eastAsia="sr-Latn-RS"/>
         </w:rPr>
@@ -58,8 +108,6 @@
           <w:b/>
           <w:bCs/>
           <w:color w:val="464646"/>
-          <w:sz w:val="32"/>
-          <w:szCs w:val="32"/>
           <w:u w:val="single"/>
           <w:lang w:val="sr-Latn-RS" w:eastAsia="sr-Latn-RS"/>
         </w:rPr>
@@ -71,8 +119,6 @@
           <w:b/>
           <w:bCs/>
           <w:color w:val="464646"/>
-          <w:sz w:val="32"/>
-          <w:szCs w:val="32"/>
           <w:u w:val="single"/>
           <w:lang w:val="sr-Latn-RS" w:eastAsia="sr-Latn-RS"/>
         </w:rPr>
@@ -1312,13 +1358,6 @@
     <w:p>
       <w:pPr>
         <w:jc w:val="both"/>
-        <w:rPr>
-          <w:rFonts w:ascii="Verdana" w:hAnsi="Verdana"/>
-          <w:color w:val="464646"/>
-          <w:sz w:val="18"/>
-          <w:szCs w:val="18"/>
-          <w:lang w:val="sr-Latn-RS" w:eastAsia="sr-Latn-RS"/>
-        </w:rPr>
       </w:pPr>
       <w:r>
         <w:rPr>
@@ -1358,7 +1397,6 @@
         <w:t>___ isplati prodavcu ugovorenu cenu iz člana 2. ovog ugovora i da prodavac odmah po zaključenju ugovora i prijemu ugovorene cene prenese kupcu u svojinu i državinu nepokretnost iz člana 1. ovog ugovora, kao i da sa danom prodaje nepokretnosti na kupca pređu sva prava i obaveze u vezi sa predmetnom nepokretnošću.</w:t>
       </w:r>
     </w:p>
-    <w:p/>
     <w:sectPr>
       <w:headerReference w:type="default" r:id="rId8"/>
       <w:pgSz w:w="12240" w:h="15840"/>
@@ -2915,7 +2953,7 @@
 </file>
 
 <file path=customXml/itemProps1.xml><?xml version="1.0" encoding="utf-8"?>
-<ds:datastoreItem xmlns:ds="http://schemas.openxmlformats.org/officeDocument/2006/customXml" ds:itemID="{82450873-F2E0-45A0-825F-12D0125D5713}">
+<ds:datastoreItem xmlns:ds="http://schemas.openxmlformats.org/officeDocument/2006/customXml" ds:itemID="{CD6891B8-03B1-43C3-9F56-FD837ACAAC3A}">
   <ds:schemaRefs>
     <ds:schemaRef ds:uri="http://schemas.openxmlformats.org/officeDocument/2006/bibliography"/>
   </ds:schemaRefs>

</xml_diff>